<commit_message>
entrega tcc dia 26/05 (atrasado)
</commit_message>
<xml_diff>
--- a/Diario de bordo.docx
+++ b/Diario de bordo.docx
@@ -34,9 +34,9 @@
     <w:tbl>
       <w:tblPr>
         <w:tblStyle w:val="Table1"/>
-        <w:tblW w:w="9015.0" w:type="dxa"/>
+        <w:tblW w:w="10290.0" w:type="dxa"/>
         <w:jc w:val="left"/>
-        <w:tblInd w:w="100.0" w:type="pct"/>
+        <w:tblInd w:w="-395.0" w:type="dxa"/>
         <w:tblBorders>
           <w:top w:color="000000" w:space="0" w:sz="8" w:val="single"/>
           <w:left w:color="000000" w:space="0" w:sz="8" w:val="single"/>
@@ -49,14 +49,14 @@
         <w:tblLook w:val="0600"/>
       </w:tblPr>
       <w:tblGrid>
-        <w:gridCol w:w="1575"/>
-        <w:gridCol w:w="3660"/>
-        <w:gridCol w:w="3780"/>
+        <w:gridCol w:w="2070"/>
+        <w:gridCol w:w="3870"/>
+        <w:gridCol w:w="4350"/>
         <w:tblGridChange w:id="0">
           <w:tblGrid>
-            <w:gridCol w:w="1575"/>
-            <w:gridCol w:w="3660"/>
-            <w:gridCol w:w="3780"/>
+            <w:gridCol w:w="2070"/>
+            <w:gridCol w:w="3870"/>
+            <w:gridCol w:w="4350"/>
           </w:tblGrid>
         </w:tblGridChange>
       </w:tblGrid>
@@ -212,6 +212,7 @@
             <w:pPr>
               <w:widowControl w:val="0"/>
               <w:spacing w:line="240" w:lineRule="auto"/>
+              <w:jc w:val="center"/>
               <w:rPr>
                 <w:rFonts w:ascii="Times New Roman" w:cs="Times New Roman" w:eastAsia="Times New Roman" w:hAnsi="Times New Roman"/>
               </w:rPr>
@@ -300,6 +301,7 @@
             <w:pPr>
               <w:widowControl w:val="0"/>
               <w:spacing w:line="240" w:lineRule="auto"/>
+              <w:jc w:val="center"/>
               <w:rPr>
                 <w:rFonts w:ascii="Times New Roman" w:cs="Times New Roman" w:eastAsia="Times New Roman" w:hAnsi="Times New Roman"/>
               </w:rPr>
@@ -388,6 +390,7 @@
             <w:pPr>
               <w:widowControl w:val="0"/>
               <w:spacing w:line="240" w:lineRule="auto"/>
+              <w:jc w:val="center"/>
               <w:rPr>
                 <w:rFonts w:ascii="Times New Roman" w:cs="Times New Roman" w:eastAsia="Times New Roman" w:hAnsi="Times New Roman"/>
               </w:rPr>
@@ -476,6 +479,7 @@
             <w:pPr>
               <w:widowControl w:val="0"/>
               <w:spacing w:line="240" w:lineRule="auto"/>
+              <w:jc w:val="center"/>
               <w:rPr>
                 <w:rFonts w:ascii="Times New Roman" w:cs="Times New Roman" w:eastAsia="Times New Roman" w:hAnsi="Times New Roman"/>
               </w:rPr>
@@ -564,6 +568,7 @@
             <w:pPr>
               <w:widowControl w:val="0"/>
               <w:spacing w:line="240" w:lineRule="auto"/>
+              <w:jc w:val="center"/>
               <w:rPr>
                 <w:rFonts w:ascii="Times New Roman" w:cs="Times New Roman" w:eastAsia="Times New Roman" w:hAnsi="Times New Roman"/>
               </w:rPr>
@@ -652,6 +657,7 @@
             <w:pPr>
               <w:widowControl w:val="0"/>
               <w:spacing w:line="240" w:lineRule="auto"/>
+              <w:jc w:val="center"/>
               <w:rPr>
                 <w:rFonts w:ascii="Times New Roman" w:cs="Times New Roman" w:eastAsia="Times New Roman" w:hAnsi="Times New Roman"/>
               </w:rPr>
@@ -740,6 +746,7 @@
             <w:pPr>
               <w:widowControl w:val="0"/>
               <w:spacing w:line="240" w:lineRule="auto"/>
+              <w:jc w:val="center"/>
               <w:rPr>
                 <w:rFonts w:ascii="Times New Roman" w:cs="Times New Roman" w:eastAsia="Times New Roman" w:hAnsi="Times New Roman"/>
               </w:rPr>
@@ -828,6 +835,7 @@
             <w:pPr>
               <w:widowControl w:val="0"/>
               <w:spacing w:line="240" w:lineRule="auto"/>
+              <w:jc w:val="center"/>
               <w:rPr>
                 <w:rFonts w:ascii="Times New Roman" w:cs="Times New Roman" w:eastAsia="Times New Roman" w:hAnsi="Times New Roman"/>
               </w:rPr>
@@ -916,6 +924,7 @@
             <w:pPr>
               <w:widowControl w:val="0"/>
               <w:spacing w:line="240" w:lineRule="auto"/>
+              <w:jc w:val="center"/>
               <w:rPr>
                 <w:rFonts w:ascii="Times New Roman" w:cs="Times New Roman" w:eastAsia="Times New Roman" w:hAnsi="Times New Roman"/>
               </w:rPr>
@@ -1004,6 +1013,7 @@
             <w:pPr>
               <w:widowControl w:val="0"/>
               <w:spacing w:line="240" w:lineRule="auto"/>
+              <w:jc w:val="center"/>
               <w:rPr>
                 <w:rFonts w:ascii="Times New Roman" w:cs="Times New Roman" w:eastAsia="Times New Roman" w:hAnsi="Times New Roman"/>
               </w:rPr>
@@ -1092,6 +1102,7 @@
             <w:pPr>
               <w:widowControl w:val="0"/>
               <w:spacing w:line="240" w:lineRule="auto"/>
+              <w:jc w:val="center"/>
               <w:rPr>
                 <w:rFonts w:ascii="Times New Roman" w:cs="Times New Roman" w:eastAsia="Times New Roman" w:hAnsi="Times New Roman"/>
               </w:rPr>
@@ -1180,6 +1191,7 @@
             <w:pPr>
               <w:widowControl w:val="0"/>
               <w:spacing w:line="240" w:lineRule="auto"/>
+              <w:jc w:val="center"/>
               <w:rPr>
                 <w:rFonts w:ascii="Times New Roman" w:cs="Times New Roman" w:eastAsia="Times New Roman" w:hAnsi="Times New Roman"/>
               </w:rPr>
@@ -1268,6 +1280,7 @@
             <w:pPr>
               <w:widowControl w:val="0"/>
               <w:spacing w:line="240" w:lineRule="auto"/>
+              <w:jc w:val="center"/>
               <w:rPr>
                 <w:rFonts w:ascii="Times New Roman" w:cs="Times New Roman" w:eastAsia="Times New Roman" w:hAnsi="Times New Roman"/>
               </w:rPr>
@@ -1356,6 +1369,7 @@
             <w:pPr>
               <w:widowControl w:val="0"/>
               <w:spacing w:line="240" w:lineRule="auto"/>
+              <w:jc w:val="center"/>
               <w:rPr>
                 <w:rFonts w:ascii="Times New Roman" w:cs="Times New Roman" w:eastAsia="Times New Roman" w:hAnsi="Times New Roman"/>
               </w:rPr>
@@ -1444,6 +1458,7 @@
             <w:pPr>
               <w:widowControl w:val="0"/>
               <w:spacing w:line="240" w:lineRule="auto"/>
+              <w:jc w:val="center"/>
               <w:rPr>
                 <w:rFonts w:ascii="Times New Roman" w:cs="Times New Roman" w:eastAsia="Times New Roman" w:hAnsi="Times New Roman"/>
               </w:rPr>
@@ -1532,6 +1547,7 @@
             <w:pPr>
               <w:widowControl w:val="0"/>
               <w:spacing w:line="240" w:lineRule="auto"/>
+              <w:jc w:val="center"/>
               <w:rPr>
                 <w:rFonts w:ascii="Times New Roman" w:cs="Times New Roman" w:eastAsia="Times New Roman" w:hAnsi="Times New Roman"/>
               </w:rPr>
@@ -1620,6 +1636,7 @@
             <w:pPr>
               <w:widowControl w:val="0"/>
               <w:spacing w:line="240" w:lineRule="auto"/>
+              <w:jc w:val="center"/>
               <w:rPr>
                 <w:rFonts w:ascii="Times New Roman" w:cs="Times New Roman" w:eastAsia="Times New Roman" w:hAnsi="Times New Roman"/>
               </w:rPr>
@@ -1708,6 +1725,7 @@
             <w:pPr>
               <w:widowControl w:val="0"/>
               <w:spacing w:line="240" w:lineRule="auto"/>
+              <w:jc w:val="center"/>
               <w:rPr>
                 <w:rFonts w:ascii="Times New Roman" w:cs="Times New Roman" w:eastAsia="Times New Roman" w:hAnsi="Times New Roman"/>
               </w:rPr>
@@ -1796,6 +1814,7 @@
             <w:pPr>
               <w:widowControl w:val="0"/>
               <w:spacing w:line="240" w:lineRule="auto"/>
+              <w:jc w:val="center"/>
               <w:rPr>
                 <w:rFonts w:ascii="Times New Roman" w:cs="Times New Roman" w:eastAsia="Times New Roman" w:hAnsi="Times New Roman"/>
               </w:rPr>
@@ -1865,6 +1884,95 @@
                 <w:rFonts w:ascii="Times New Roman" w:cs="Times New Roman" w:eastAsia="Times New Roman" w:hAnsi="Times New Roman"/>
                 <w:rtl w:val="0"/>
               </w:rPr>
+              <w:t xml:space="preserve">13/04</w:t>
+            </w:r>
+          </w:p>
+        </w:tc>
+        <w:tc>
+          <w:tcPr>
+            <w:shd w:fill="auto" w:val="clear"/>
+            <w:tcMar>
+              <w:top w:w="100.0" w:type="dxa"/>
+              <w:left w:w="100.0" w:type="dxa"/>
+              <w:bottom w:w="100.0" w:type="dxa"/>
+              <w:right w:w="100.0" w:type="dxa"/>
+            </w:tcMar>
+            <w:vAlign w:val="top"/>
+          </w:tcPr>
+          <w:p>
+            <w:pPr>
+              <w:widowControl w:val="0"/>
+              <w:spacing w:line="240" w:lineRule="auto"/>
+              <w:jc w:val="center"/>
+              <w:rPr>
+                <w:rFonts w:ascii="Times New Roman" w:cs="Times New Roman" w:eastAsia="Times New Roman" w:hAnsi="Times New Roman"/>
+              </w:rPr>
+            </w:pPr>
+            <w:r>
+              <w:rPr>
+                <w:rFonts w:ascii="Times New Roman" w:cs="Times New Roman" w:eastAsia="Times New Roman" w:hAnsi="Times New Roman"/>
+                <w:rtl w:val="0"/>
+              </w:rPr>
+              <w:t xml:space="preserve">Banco de Dados</w:t>
+            </w:r>
+          </w:p>
+        </w:tc>
+        <w:tc>
+          <w:tcPr>
+            <w:shd w:fill="auto" w:val="clear"/>
+            <w:tcMar>
+              <w:top w:w="100.0" w:type="dxa"/>
+              <w:left w:w="100.0" w:type="dxa"/>
+              <w:bottom w:w="100.0" w:type="dxa"/>
+              <w:right w:w="100.0" w:type="dxa"/>
+            </w:tcMar>
+            <w:vAlign w:val="top"/>
+          </w:tcPr>
+          <w:p>
+            <w:pPr>
+              <w:widowControl w:val="0"/>
+              <w:spacing w:line="240" w:lineRule="auto"/>
+              <w:jc w:val="center"/>
+              <w:rPr>
+                <w:rFonts w:ascii="Times New Roman" w:cs="Times New Roman" w:eastAsia="Times New Roman" w:hAnsi="Times New Roman"/>
+              </w:rPr>
+            </w:pPr>
+            <w:r>
+              <w:rPr>
+                <w:rFonts w:ascii="Times New Roman" w:cs="Times New Roman" w:eastAsia="Times New Roman" w:hAnsi="Times New Roman"/>
+                <w:rtl w:val="0"/>
+              </w:rPr>
+              <w:t xml:space="preserve">Igor Silva Nascimento</w:t>
+            </w:r>
+          </w:p>
+        </w:tc>
+      </w:tr>
+      <w:tr>
+        <w:tc>
+          <w:tcPr>
+            <w:shd w:fill="auto" w:val="clear"/>
+            <w:tcMar>
+              <w:top w:w="100.0" w:type="dxa"/>
+              <w:left w:w="100.0" w:type="dxa"/>
+              <w:bottom w:w="100.0" w:type="dxa"/>
+              <w:right w:w="100.0" w:type="dxa"/>
+            </w:tcMar>
+            <w:vAlign w:val="top"/>
+          </w:tcPr>
+          <w:p>
+            <w:pPr>
+              <w:widowControl w:val="0"/>
+              <w:spacing w:line="240" w:lineRule="auto"/>
+              <w:jc w:val="center"/>
+              <w:rPr>
+                <w:rFonts w:ascii="Times New Roman" w:cs="Times New Roman" w:eastAsia="Times New Roman" w:hAnsi="Times New Roman"/>
+              </w:rPr>
+            </w:pPr>
+            <w:r>
+              <w:rPr>
+                <w:rFonts w:ascii="Times New Roman" w:cs="Times New Roman" w:eastAsia="Times New Roman" w:hAnsi="Times New Roman"/>
+                <w:rtl w:val="0"/>
+              </w:rPr>
               <w:t xml:space="preserve">14/04</w:t>
             </w:r>
           </w:p>
@@ -1884,6 +1992,7 @@
             <w:pPr>
               <w:widowControl w:val="0"/>
               <w:spacing w:line="240" w:lineRule="auto"/>
+              <w:jc w:val="center"/>
               <w:rPr>
                 <w:rFonts w:ascii="Times New Roman" w:cs="Times New Roman" w:eastAsia="Times New Roman" w:hAnsi="Times New Roman"/>
               </w:rPr>
@@ -1923,6 +2032,184 @@
                 <w:rtl w:val="0"/>
               </w:rPr>
               <w:t xml:space="preserve">Igor Silva Nascimento</w:t>
+            </w:r>
+          </w:p>
+        </w:tc>
+      </w:tr>
+      <w:tr>
+        <w:tc>
+          <w:tcPr>
+            <w:shd w:fill="auto" w:val="clear"/>
+            <w:tcMar>
+              <w:top w:w="100.0" w:type="dxa"/>
+              <w:left w:w="100.0" w:type="dxa"/>
+              <w:bottom w:w="100.0" w:type="dxa"/>
+              <w:right w:w="100.0" w:type="dxa"/>
+            </w:tcMar>
+            <w:vAlign w:val="top"/>
+          </w:tcPr>
+          <w:p>
+            <w:pPr>
+              <w:widowControl w:val="0"/>
+              <w:spacing w:line="240" w:lineRule="auto"/>
+              <w:jc w:val="center"/>
+              <w:rPr>
+                <w:rFonts w:ascii="Times New Roman" w:cs="Times New Roman" w:eastAsia="Times New Roman" w:hAnsi="Times New Roman"/>
+              </w:rPr>
+            </w:pPr>
+            <w:r>
+              <w:rPr>
+                <w:rFonts w:ascii="Times New Roman" w:cs="Times New Roman" w:eastAsia="Times New Roman" w:hAnsi="Times New Roman"/>
+                <w:rtl w:val="0"/>
+              </w:rPr>
+              <w:t xml:space="preserve">22/05</w:t>
+            </w:r>
+          </w:p>
+        </w:tc>
+        <w:tc>
+          <w:tcPr>
+            <w:shd w:fill="auto" w:val="clear"/>
+            <w:tcMar>
+              <w:top w:w="100.0" w:type="dxa"/>
+              <w:left w:w="100.0" w:type="dxa"/>
+              <w:bottom w:w="100.0" w:type="dxa"/>
+              <w:right w:w="100.0" w:type="dxa"/>
+            </w:tcMar>
+            <w:vAlign w:val="top"/>
+          </w:tcPr>
+          <w:p>
+            <w:pPr>
+              <w:widowControl w:val="0"/>
+              <w:spacing w:line="240" w:lineRule="auto"/>
+              <w:jc w:val="center"/>
+              <w:rPr>
+                <w:rFonts w:ascii="Times New Roman" w:cs="Times New Roman" w:eastAsia="Times New Roman" w:hAnsi="Times New Roman"/>
+              </w:rPr>
+            </w:pPr>
+            <w:r>
+              <w:rPr>
+                <w:rFonts w:ascii="Times New Roman" w:cs="Times New Roman" w:eastAsia="Times New Roman" w:hAnsi="Times New Roman"/>
+                <w:rtl w:val="0"/>
+              </w:rPr>
+              <w:t xml:space="preserve">Diagramas</w:t>
+            </w:r>
+          </w:p>
+        </w:tc>
+        <w:tc>
+          <w:tcPr>
+            <w:shd w:fill="auto" w:val="clear"/>
+            <w:tcMar>
+              <w:top w:w="100.0" w:type="dxa"/>
+              <w:left w:w="100.0" w:type="dxa"/>
+              <w:bottom w:w="100.0" w:type="dxa"/>
+              <w:right w:w="100.0" w:type="dxa"/>
+            </w:tcMar>
+            <w:vAlign w:val="top"/>
+          </w:tcPr>
+          <w:p>
+            <w:pPr>
+              <w:widowControl w:val="0"/>
+              <w:spacing w:line="240" w:lineRule="auto"/>
+              <w:jc w:val="center"/>
+              <w:rPr>
+                <w:rFonts w:ascii="Times New Roman" w:cs="Times New Roman" w:eastAsia="Times New Roman" w:hAnsi="Times New Roman"/>
+              </w:rPr>
+            </w:pPr>
+            <w:r>
+              <w:rPr>
+                <w:rFonts w:ascii="Times New Roman" w:cs="Times New Roman" w:eastAsia="Times New Roman" w:hAnsi="Times New Roman"/>
+                <w:rtl w:val="0"/>
+              </w:rPr>
+              <w:t xml:space="preserve">Lucas Ariel, Igor Nascimento</w:t>
+            </w:r>
+          </w:p>
+        </w:tc>
+      </w:tr>
+      <w:tr>
+        <w:tc>
+          <w:tcPr>
+            <w:shd w:fill="auto" w:val="clear"/>
+            <w:tcMar>
+              <w:top w:w="100.0" w:type="dxa"/>
+              <w:left w:w="100.0" w:type="dxa"/>
+              <w:bottom w:w="100.0" w:type="dxa"/>
+              <w:right w:w="100.0" w:type="dxa"/>
+            </w:tcMar>
+            <w:vAlign w:val="top"/>
+          </w:tcPr>
+          <w:p>
+            <w:pPr>
+              <w:widowControl w:val="0"/>
+              <w:spacing w:line="240" w:lineRule="auto"/>
+              <w:jc w:val="center"/>
+              <w:rPr>
+                <w:rFonts w:ascii="Times New Roman" w:cs="Times New Roman" w:eastAsia="Times New Roman" w:hAnsi="Times New Roman"/>
+              </w:rPr>
+            </w:pPr>
+            <w:r>
+              <w:rPr>
+                <w:rFonts w:ascii="Times New Roman" w:cs="Times New Roman" w:eastAsia="Times New Roman" w:hAnsi="Times New Roman"/>
+                <w:rtl w:val="0"/>
+              </w:rPr>
+              <w:t xml:space="preserve">22/05</w:t>
+            </w:r>
+          </w:p>
+        </w:tc>
+        <w:tc>
+          <w:tcPr>
+            <w:shd w:fill="auto" w:val="clear"/>
+            <w:tcMar>
+              <w:top w:w="100.0" w:type="dxa"/>
+              <w:left w:w="100.0" w:type="dxa"/>
+              <w:bottom w:w="100.0" w:type="dxa"/>
+              <w:right w:w="100.0" w:type="dxa"/>
+            </w:tcMar>
+            <w:vAlign w:val="top"/>
+          </w:tcPr>
+          <w:p>
+            <w:pPr>
+              <w:widowControl w:val="0"/>
+              <w:spacing w:line="240" w:lineRule="auto"/>
+              <w:jc w:val="center"/>
+              <w:rPr>
+                <w:rFonts w:ascii="Times New Roman" w:cs="Times New Roman" w:eastAsia="Times New Roman" w:hAnsi="Times New Roman"/>
+              </w:rPr>
+            </w:pPr>
+            <w:r>
+              <w:rPr>
+                <w:rFonts w:ascii="Times New Roman" w:cs="Times New Roman" w:eastAsia="Times New Roman" w:hAnsi="Times New Roman"/>
+                <w:rtl w:val="0"/>
+              </w:rPr>
+              <w:t xml:space="preserve">Modulo WEB</w:t>
+            </w:r>
+          </w:p>
+        </w:tc>
+        <w:tc>
+          <w:tcPr>
+            <w:shd w:fill="auto" w:val="clear"/>
+            <w:tcMar>
+              <w:top w:w="100.0" w:type="dxa"/>
+              <w:left w:w="100.0" w:type="dxa"/>
+              <w:bottom w:w="100.0" w:type="dxa"/>
+              <w:right w:w="100.0" w:type="dxa"/>
+            </w:tcMar>
+            <w:vAlign w:val="top"/>
+          </w:tcPr>
+          <w:p>
+            <w:pPr>
+              <w:widowControl w:val="0"/>
+              <w:spacing w:line="240" w:lineRule="auto"/>
+              <w:jc w:val="center"/>
+              <w:rPr>
+                <w:rFonts w:ascii="Times New Roman" w:cs="Times New Roman" w:eastAsia="Times New Roman" w:hAnsi="Times New Roman"/>
+              </w:rPr>
+            </w:pPr>
+            <w:r>
+              <w:rPr>
+                <w:rFonts w:ascii="Times New Roman" w:cs="Times New Roman" w:eastAsia="Times New Roman" w:hAnsi="Times New Roman"/>
+                <w:rtl w:val="0"/>
+              </w:rPr>
+              <w:t xml:space="preserve">Alexandre Henrique, Joel Rodrigues</w:t>
             </w:r>
           </w:p>
         </w:tc>
@@ -1940,128 +2227,6 @@
         </w:rPr>
       </w:r>
     </w:p>
-    <w:tbl>
-      <w:tblPr>
-        <w:tblStyle w:val="Table2"/>
-        <w:tblW w:w="9015.0" w:type="dxa"/>
-        <w:jc w:val="left"/>
-        <w:tblInd w:w="100.0" w:type="pct"/>
-        <w:tblBorders>
-          <w:top w:color="000000" w:space="0" w:sz="8" w:val="single"/>
-          <w:left w:color="000000" w:space="0" w:sz="8" w:val="single"/>
-          <w:bottom w:color="000000" w:space="0" w:sz="8" w:val="single"/>
-          <w:right w:color="000000" w:space="0" w:sz="8" w:val="single"/>
-          <w:insideH w:color="000000" w:space="0" w:sz="8" w:val="single"/>
-          <w:insideV w:color="000000" w:space="0" w:sz="8" w:val="single"/>
-        </w:tblBorders>
-        <w:tblLayout w:type="fixed"/>
-        <w:tblLook w:val="0600"/>
-      </w:tblPr>
-      <w:tblGrid>
-        <w:gridCol w:w="1575"/>
-        <w:gridCol w:w="3660"/>
-        <w:gridCol w:w="3780"/>
-        <w:tblGridChange w:id="0">
-          <w:tblGrid>
-            <w:gridCol w:w="1575"/>
-            <w:gridCol w:w="3660"/>
-            <w:gridCol w:w="3780"/>
-          </w:tblGrid>
-        </w:tblGridChange>
-      </w:tblGrid>
-      <w:tr>
-        <w:trPr>
-          <w:trHeight w:val="357.978515625" w:hRule="atLeast"/>
-        </w:trPr>
-        <w:tc>
-          <w:tcPr>
-            <w:shd w:fill="auto" w:val="clear"/>
-            <w:tcMar>
-              <w:top w:w="100.0" w:type="dxa"/>
-              <w:left w:w="100.0" w:type="dxa"/>
-              <w:bottom w:w="100.0" w:type="dxa"/>
-              <w:right w:w="100.0" w:type="dxa"/>
-            </w:tcMar>
-            <w:vAlign w:val="top"/>
-          </w:tcPr>
-          <w:p>
-            <w:pPr>
-              <w:widowControl w:val="0"/>
-              <w:spacing w:line="240" w:lineRule="auto"/>
-              <w:jc w:val="center"/>
-              <w:rPr>
-                <w:rFonts w:ascii="Times New Roman" w:cs="Times New Roman" w:eastAsia="Times New Roman" w:hAnsi="Times New Roman"/>
-              </w:rPr>
-            </w:pPr>
-            <w:r>
-              <w:rPr>
-                <w:rFonts w:ascii="Times New Roman" w:cs="Times New Roman" w:eastAsia="Times New Roman" w:hAnsi="Times New Roman"/>
-                <w:rtl w:val="0"/>
-              </w:rPr>
-              <w:t xml:space="preserve">13/04</w:t>
-            </w:r>
-          </w:p>
-        </w:tc>
-        <w:tc>
-          <w:tcPr>
-            <w:shd w:fill="auto" w:val="clear"/>
-            <w:tcMar>
-              <w:top w:w="100.0" w:type="dxa"/>
-              <w:left w:w="100.0" w:type="dxa"/>
-              <w:bottom w:w="100.0" w:type="dxa"/>
-              <w:right w:w="100.0" w:type="dxa"/>
-            </w:tcMar>
-            <w:vAlign w:val="top"/>
-          </w:tcPr>
-          <w:p>
-            <w:pPr>
-              <w:widowControl w:val="0"/>
-              <w:spacing w:line="240" w:lineRule="auto"/>
-              <w:jc w:val="center"/>
-              <w:rPr>
-                <w:rFonts w:ascii="Times New Roman" w:cs="Times New Roman" w:eastAsia="Times New Roman" w:hAnsi="Times New Roman"/>
-              </w:rPr>
-            </w:pPr>
-            <w:r>
-              <w:rPr>
-                <w:rFonts w:ascii="Times New Roman" w:cs="Times New Roman" w:eastAsia="Times New Roman" w:hAnsi="Times New Roman"/>
-                <w:rtl w:val="0"/>
-              </w:rPr>
-              <w:t xml:space="preserve">Banco de Dados</w:t>
-            </w:r>
-          </w:p>
-        </w:tc>
-        <w:tc>
-          <w:tcPr>
-            <w:shd w:fill="auto" w:val="clear"/>
-            <w:tcMar>
-              <w:top w:w="100.0" w:type="dxa"/>
-              <w:left w:w="100.0" w:type="dxa"/>
-              <w:bottom w:w="100.0" w:type="dxa"/>
-              <w:right w:w="100.0" w:type="dxa"/>
-            </w:tcMar>
-            <w:vAlign w:val="top"/>
-          </w:tcPr>
-          <w:p>
-            <w:pPr>
-              <w:widowControl w:val="0"/>
-              <w:spacing w:line="240" w:lineRule="auto"/>
-              <w:jc w:val="center"/>
-              <w:rPr>
-                <w:rFonts w:ascii="Times New Roman" w:cs="Times New Roman" w:eastAsia="Times New Roman" w:hAnsi="Times New Roman"/>
-              </w:rPr>
-            </w:pPr>
-            <w:r>
-              <w:rPr>
-                <w:rFonts w:ascii="Times New Roman" w:cs="Times New Roman" w:eastAsia="Times New Roman" w:hAnsi="Times New Roman"/>
-                <w:rtl w:val="0"/>
-              </w:rPr>
-              <w:t xml:space="preserve">Igor Silva Nascimento</w:t>
-            </w:r>
-          </w:p>
-        </w:tc>
-      </w:tr>
-    </w:tbl>
     <w:p>
       <w:pPr>
         <w:spacing w:line="276" w:lineRule="auto"/>
@@ -2242,19 +2407,6 @@
     </w:rPr>
   </w:style>
   <w:style w:type="table" w:styleId="Table1">
-    <w:basedOn w:val="TableNormal"/>
-    <w:tblPr>
-      <w:tblStyleRowBandSize w:val="1"/>
-      <w:tblStyleColBandSize w:val="1"/>
-      <w:tblCellMar>
-        <w:top w:w="100.0" w:type="dxa"/>
-        <w:left w:w="100.0" w:type="dxa"/>
-        <w:bottom w:w="100.0" w:type="dxa"/>
-        <w:right w:w="100.0" w:type="dxa"/>
-      </w:tblCellMar>
-    </w:tblPr>
-  </w:style>
-  <w:style w:type="table" w:styleId="Table2">
     <w:basedOn w:val="TableNormal"/>
     <w:tblPr>
       <w:tblStyleRowBandSize w:val="1"/>

</xml_diff>